<commit_message>
add optimization folder and result from VM
</commit_message>
<xml_diff>
--- a/Simulator/הנחות לסימולצית רובוט.docx
+++ b/Simulator/הנחות לסימולצית רובוט.docx
@@ -109,8 +109,6 @@
         </w:rPr>
         <w:t xml:space="preserve"> מפרקים ו</w:t>
       </w:r>
-      <w:bookmarkStart w:id="0" w:name="_GoBack"/>
-      <w:bookmarkEnd w:id="0"/>
       <w:r>
         <w:rPr>
           <w:rFonts w:hint="cs"/>
@@ -430,33 +428,24 @@
           <w:numId w:val="11"/>
         </w:numPr>
         <w:bidi/>
-        <w:rPr>
-          <w:strike/>
-        </w:rPr>
-      </w:pPr>
-      <w:r>
-        <w:rPr>
-          <w:rFonts w:hint="cs"/>
-          <w:strike/>
+      </w:pPr>
+      <w:bookmarkStart w:id="0" w:name="_GoBack"/>
+      <w:bookmarkEnd w:id="0"/>
+      <w:r>
+        <w:rPr>
+          <w:rFonts w:hint="cs"/>
           <w:rtl/>
         </w:rPr>
-        <w:t xml:space="preserve">עבור זרוע עם </w:t>
-      </w:r>
-      <w:r>
-        <w:rPr>
-          <w:rFonts w:hint="cs"/>
-          <w:strike/>
-          <w:rtl/>
-        </w:rPr>
-        <w:t xml:space="preserve">יותר מ-3 </w:t>
-      </w:r>
-      <w:r>
-        <w:rPr>
-          <w:rFonts w:hint="cs"/>
-          <w:strike/>
-          <w:rtl/>
-        </w:rPr>
-        <w:t>מפרקים מסתובבים רק עד 2 יהיו ארוכים</w:t>
+        <w:t>זרוע שכל המפרקים הינם מתארכים תיבדק רק עד 3 דרגות חופש</w:t>
+      </w:r>
+      <w:r>
+        <w:t xml:space="preserve">             assume </w:t>
+      </w:r>
+      <w:r>
+        <w:t>3</w:t>
+      </w:r>
+      <w:r>
+        <w:t xml:space="preserve"> </w:t>
       </w:r>
     </w:p>
     <w:p>
@@ -473,61 +462,12 @@
           <w:rFonts w:hint="cs"/>
           <w:rtl/>
         </w:rPr>
-        <w:t>זרוע שכל המפרקים הינם מתארכים תיבדק רק עד 3 דרגות חופש</w:t>
-      </w:r>
-      <w:r>
-        <w:t xml:space="preserve">             assume </w:t>
-      </w:r>
-      <w:r>
-        <w:t>3</w:t>
-      </w:r>
-      <w:r>
-        <w:t xml:space="preserve"> </w:t>
+        <w:t>גבולות של זרוע:  עבור מסתובב 0-360 מעלות, עבור מתארכת עד פי 2 מאורך החוליה</w:t>
       </w:r>
     </w:p>
     <w:p>
       <w:pPr>
         <w:pStyle w:val="ListParagraph"/>
-        <w:numPr>
-          <w:ilvl w:val="0"/>
-          <w:numId w:val="11"/>
-        </w:numPr>
-        <w:bidi/>
-      </w:pPr>
-      <w:r>
-        <w:rPr>
-          <w:rFonts w:hint="cs"/>
-          <w:rtl/>
-        </w:rPr>
-        <w:t>גבולות של זרוע:  עבור מסתובב 0-360 מעלות, עבור מתארכת עד פי 2 מאורך החוליה</w:t>
-      </w:r>
-    </w:p>
-    <w:p>
-      <w:pPr>
-        <w:pStyle w:val="ListParagraph"/>
-        <w:numPr>
-          <w:ilvl w:val="0"/>
-          <w:numId w:val="11"/>
-        </w:numPr>
-        <w:bidi/>
-        <w:rPr>
-          <w:strike/>
-        </w:rPr>
-      </w:pPr>
-      <w:r>
-        <w:rPr>
-          <w:strike/>
-        </w:rPr>
-        <w:t>More than 2 parallel?</w:t>
-      </w:r>
-    </w:p>
-    <w:p>
-      <w:pPr>
-        <w:pStyle w:val="ListParagraph"/>
-        <w:numPr>
-          <w:ilvl w:val="0"/>
-          <w:numId w:val="11"/>
-        </w:numPr>
         <w:bidi/>
       </w:pPr>
     </w:p>
@@ -4098,7 +4038,7 @@
 </file>
 
 <file path=customXml/itemProps1.xml><?xml version="1.0" encoding="utf-8"?>
-<ds:datastoreItem xmlns:ds="http://schemas.openxmlformats.org/officeDocument/2006/customXml" ds:itemID="{C543C831-25A4-4FF0-82F6-9E7EEA2AA6DE}">
+<ds:datastoreItem xmlns:ds="http://schemas.openxmlformats.org/officeDocument/2006/customXml" ds:itemID="{1606FED2-8E29-4E37-8384-B461064937DB}">
   <ds:schemaRefs>
     <ds:schemaRef ds:uri="http://schemas.openxmlformats.org/officeDocument/2006/bibliography"/>
   </ds:schemaRefs>

</xml_diff>